<commit_message>
introduction and conclusion added
</commit_message>
<xml_diff>
--- a/kp.docx
+++ b/kp.docx
@@ -1665,10 +1665,7 @@
         <w:tab/>
       </w:r>
       <w:r>
-        <w:rPr>
-          <w:highlight w:val="yellow"/>
-        </w:rPr>
-        <w:t>?</w:t>
+        <w:t>8</w:t>
       </w:r>
     </w:p>
     <w:p>
@@ -1689,10 +1686,7 @@
         <w:tab/>
       </w:r>
       <w:r>
-        <w:rPr>
-          <w:highlight w:val="yellow"/>
-        </w:rPr>
-        <w:t>?</w:t>
+        <w:t>10</w:t>
       </w:r>
     </w:p>
     <w:p>
@@ -1713,10 +1707,7 @@
         <w:tab/>
       </w:r>
       <w:r>
-        <w:rPr>
-          <w:highlight w:val="yellow"/>
-        </w:rPr>
-        <w:t>?</w:t>
+        <w:t>10</w:t>
       </w:r>
     </w:p>
     <w:p>
@@ -2469,12 +2460,357 @@
     <w:p>
       <w:pPr>
         <w:pStyle w:val="a3"/>
+      </w:pPr>
+      <w:r>
+        <w:t>Актуальность разрабатываемого проекта обусловлена необходимостью повышения эффективности процессов оформления заявок на подключение к услугам домашнего интернета и телевидения в условиях возрастающей конкуренции на р</w:t>
+      </w:r>
+      <w:r>
+        <w:t>ынке телекоммуникаций. Сложность</w:t>
+      </w:r>
+      <w:r>
+        <w:t xml:space="preserve"> и неэффективность текущих систем негативно влияют на качество обслуживания клиентов, что, в свою очередь, может приводить к потере потенциальных клиентов. Внедрение подсистемы позволит оптимизировать взаимодействие сотрудников отдела </w:t>
+      </w:r>
+      <w:proofErr w:type="spellStart"/>
+      <w:r>
+        <w:t>телемаркетинга</w:t>
+      </w:r>
+      <w:proofErr w:type="spellEnd"/>
+      <w:r>
+        <w:t xml:space="preserve">, упростить контроль над статусами заявок, что создаст более прозрачную и быструю систему обработки клиентских </w:t>
+      </w:r>
+      <w:r>
+        <w:t>заявок.</w:t>
+      </w:r>
+    </w:p>
+    <w:p>
+      <w:pPr>
+        <w:pStyle w:val="a3"/>
+      </w:pPr>
+      <w:r>
+        <w:t xml:space="preserve">Основной целью разработки подсистемы является создание оконного приложения, которое интегрирует функции управления данными клиентов и сотрудниками, а также инструменты аналитики для оценки эффективности работы операторов. Внедрение нового ПО позволит операторам </w:t>
+      </w:r>
+      <w:proofErr w:type="spellStart"/>
+      <w:r>
+        <w:t>телемаркетинга</w:t>
+      </w:r>
+      <w:proofErr w:type="spellEnd"/>
+      <w:r>
+        <w:t xml:space="preserve"> более эффективно управлять заявками на подключение услуг, сокращая время обработки и повышая уровень клиентского обслуживания. Также, система обеспечит возможность генерации отчетов, что позволит супер</w:t>
+      </w:r>
+      <w:r>
+        <w:t>вайзерам</w:t>
+      </w:r>
+      <w:r>
+        <w:t xml:space="preserve"> лучше оценивать производительность сотрудников. </w:t>
+      </w:r>
+    </w:p>
+    <w:p>
+      <w:pPr>
+        <w:pStyle w:val="a3"/>
+      </w:pPr>
+      <w:r>
+        <w:t>Для достижения поставленной цели требуется решить следующие задачи:</w:t>
+      </w:r>
+    </w:p>
+    <w:p>
+      <w:pPr>
+        <w:pStyle w:val="a1"/>
+      </w:pPr>
+      <w:r>
+        <w:t>провести анализ предметной области</w:t>
+      </w:r>
+      <w:r>
         <w:rPr>
           <w:lang w:val="en-US"/>
         </w:rPr>
-      </w:pPr>
-      <w:r>
-        <w:t>Актуальность разрабатываемого проекта обусловлена необходимостью о</w:t>
+        <w:t>;</w:t>
+      </w:r>
+    </w:p>
+    <w:p>
+      <w:pPr>
+        <w:pStyle w:val="a1"/>
+      </w:pPr>
+      <w:r>
+        <w:t xml:space="preserve"> </w:t>
+      </w:r>
+      <w:r>
+        <w:t>провести сбор требований к функциональности подсистемы</w:t>
+      </w:r>
+      <w:r>
+        <w:t>;</w:t>
+      </w:r>
+    </w:p>
+    <w:p>
+      <w:pPr>
+        <w:pStyle w:val="a1"/>
+      </w:pPr>
+      <w:r>
+        <w:t xml:space="preserve">проанализировать информационные </w:t>
+      </w:r>
+      <w:r>
+        <w:t>источники по предметной области</w:t>
+      </w:r>
+      <w:r>
+        <w:t>;</w:t>
+      </w:r>
+    </w:p>
+    <w:p>
+      <w:pPr>
+        <w:pStyle w:val="a1"/>
+      </w:pPr>
+      <w:r>
+        <w:t>спроектировать диаграмму вариантов использования;</w:t>
+      </w:r>
+    </w:p>
+    <w:p>
+      <w:pPr>
+        <w:pStyle w:val="a1"/>
+      </w:pPr>
+      <w:r>
+        <w:t>спроектировать архитектуру подсистемы;</w:t>
+      </w:r>
+    </w:p>
+    <w:p>
+      <w:pPr>
+        <w:pStyle w:val="a1"/>
+      </w:pPr>
+      <w:r>
+        <w:t>выбрать состав программных и технических средств для реализации приложения;</w:t>
+      </w:r>
+    </w:p>
+    <w:p>
+      <w:pPr>
+        <w:pStyle w:val="a1"/>
+      </w:pPr>
+      <w:r>
+        <w:t>спроектировать БД;</w:t>
+      </w:r>
+    </w:p>
+    <w:p>
+      <w:pPr>
+        <w:pStyle w:val="a1"/>
+      </w:pPr>
+      <w:r>
+        <w:lastRenderedPageBreak/>
+        <w:t>спроектировать интерфейс оконного приложения</w:t>
+      </w:r>
+      <w:r>
+        <w:rPr>
+          <w:lang w:val="en-US"/>
+        </w:rPr>
+        <w:t>;</w:t>
+      </w:r>
+    </w:p>
+    <w:p>
+      <w:pPr>
+        <w:pStyle w:val="a1"/>
+      </w:pPr>
+      <w:r>
+        <w:t>создать БД в выбранной СУБД</w:t>
+      </w:r>
+      <w:r>
+        <w:t>;</w:t>
+      </w:r>
+    </w:p>
+    <w:p>
+      <w:pPr>
+        <w:pStyle w:val="a1"/>
+      </w:pPr>
+      <w:r>
+        <w:t xml:space="preserve">разработать </w:t>
+      </w:r>
+      <w:r>
+        <w:rPr>
+          <w:lang w:val="en-US"/>
+        </w:rPr>
+        <w:t>API</w:t>
+      </w:r>
+      <w:r>
+        <w:t xml:space="preserve"> для взаимодействия оконного приложения с БД</w:t>
+      </w:r>
+      <w:r>
+        <w:t>;</w:t>
+      </w:r>
+    </w:p>
+    <w:p>
+      <w:pPr>
+        <w:pStyle w:val="a1"/>
+      </w:pPr>
+      <w:r>
+        <w:t>разработать оконное приложение</w:t>
+      </w:r>
+      <w:r>
+        <w:rPr>
+          <w:lang w:val="en-US"/>
+        </w:rPr>
+        <w:t>;</w:t>
+      </w:r>
+    </w:p>
+    <w:p>
+      <w:pPr>
+        <w:pStyle w:val="a1"/>
+      </w:pPr>
+      <w:r>
+        <w:t>реализовать функ</w:t>
+      </w:r>
+      <w:r>
+        <w:t>циональность оформления заказов</w:t>
+      </w:r>
+      <w:r>
+        <w:rPr>
+          <w:lang w:val="en-US"/>
+        </w:rPr>
+        <w:t>;</w:t>
+      </w:r>
+    </w:p>
+    <w:p>
+      <w:pPr>
+        <w:pStyle w:val="a1"/>
+      </w:pPr>
+      <w:r>
+        <w:t>реализовать фильтрацию данных о клиентах</w:t>
+      </w:r>
+      <w:r>
+        <w:t>;</w:t>
+      </w:r>
+    </w:p>
+    <w:p>
+      <w:pPr>
+        <w:pStyle w:val="a1"/>
+      </w:pPr>
+      <w:r>
+        <w:t>реализовать сортировку данных о клиентах</w:t>
+      </w:r>
+      <w:r>
+        <w:t>;</w:t>
+      </w:r>
+    </w:p>
+    <w:p>
+      <w:pPr>
+        <w:pStyle w:val="a1"/>
+      </w:pPr>
+      <w:r>
+        <w:t>реализовать экспор</w:t>
+      </w:r>
+      <w:r>
+        <w:t xml:space="preserve">т данных </w:t>
+      </w:r>
+      <w:r>
+        <w:t xml:space="preserve">в формате </w:t>
+      </w:r>
+      <w:proofErr w:type="spellStart"/>
+      <w:r>
+        <w:rPr>
+          <w:lang w:val="en-US"/>
+        </w:rPr>
+        <w:t>xlsx</w:t>
+      </w:r>
+      <w:proofErr w:type="spellEnd"/>
+      <w:r>
+        <w:t>;</w:t>
+      </w:r>
+    </w:p>
+    <w:p>
+      <w:pPr>
+        <w:pStyle w:val="a1"/>
+      </w:pPr>
+      <w:r>
+        <w:t>реализовать разграничение прав доступа пользователей</w:t>
+      </w:r>
+      <w:r>
+        <w:t>;</w:t>
+      </w:r>
+    </w:p>
+    <w:p>
+      <w:pPr>
+        <w:pStyle w:val="a1"/>
+      </w:pPr>
+      <w:r>
+        <w:t>выполнить структурное тестирование ПО</w:t>
+      </w:r>
+      <w:r>
+        <w:rPr>
+          <w:lang w:val="en-US"/>
+        </w:rPr>
+        <w:t>;</w:t>
+      </w:r>
+    </w:p>
+    <w:p>
+      <w:pPr>
+        <w:pStyle w:val="a1"/>
+      </w:pPr>
+      <w:r>
+        <w:t>выполнить функциональное тестирование ПО</w:t>
+      </w:r>
+      <w:r>
+        <w:t>;</w:t>
+      </w:r>
+    </w:p>
+    <w:p>
+      <w:pPr>
+        <w:pStyle w:val="a1"/>
+      </w:pPr>
+      <w:r>
+        <w:t>разработать программную документацию</w:t>
+      </w:r>
+      <w:r>
+        <w:rPr>
+          <w:lang w:val="en-US"/>
+        </w:rPr>
+        <w:t>;</w:t>
+      </w:r>
+    </w:p>
+    <w:p>
+      <w:pPr>
+        <w:pStyle w:val="a1"/>
+      </w:pPr>
+      <w:r>
+        <w:t>разработать эксплуатационную документацию</w:t>
+      </w:r>
+      <w:r>
+        <w:rPr>
+          <w:lang w:val="en-US"/>
+        </w:rPr>
+        <w:t>.</w:t>
+      </w:r>
+    </w:p>
+    <w:p>
+      <w:pPr>
+        <w:pStyle w:val="a1"/>
+        <w:numPr>
+          <w:ilvl w:val="0"/>
+          <w:numId w:val="0"/>
+        </w:numPr>
+        <w:ind w:firstLine="709"/>
+      </w:pPr>
+      <w:r>
+        <w:t>В результате выполнения</w:t>
+      </w:r>
+      <w:r>
+        <w:t xml:space="preserve"> поставленных</w:t>
+      </w:r>
+      <w:r>
+        <w:t xml:space="preserve"> </w:t>
+      </w:r>
+      <w:r>
+        <w:t>задач</w:t>
+      </w:r>
+      <w:r>
+        <w:t xml:space="preserve"> будет разработана подсистема учета работы отдела </w:t>
+      </w:r>
+      <w:proofErr w:type="spellStart"/>
+      <w:r>
+        <w:t>телемаркетинга</w:t>
+      </w:r>
+      <w:proofErr w:type="spellEnd"/>
+      <w:r>
+        <w:t xml:space="preserve">, которая автоматизирует основные процессы обработки заявок, предоставит сотрудникам интуитивно понятный и функциональный инструмент, а руководству </w:t>
+      </w:r>
+      <w:r>
+        <w:t>– отчеты о проделанной работе за смену</w:t>
+      </w:r>
+      <w:r>
+        <w:t>.</w:t>
       </w:r>
     </w:p>
     <w:p>
@@ -2487,9 +2823,6 @@
         <w:ind w:left="709"/>
       </w:pPr>
       <w:r>
-        <w:rPr>
-          <w:lang w:val="en-US"/>
-        </w:rPr>
         <w:lastRenderedPageBreak/>
         <w:t xml:space="preserve">1 </w:t>
       </w:r>
@@ -2577,16 +2910,11 @@
         <w:pStyle w:val="a3"/>
       </w:pPr>
       <w:r>
-        <w:t xml:space="preserve">Подсистема предназначена для </w:t>
-      </w:r>
-      <w:bookmarkStart w:id="2" w:name="_GoBack"/>
-      <w:r>
-        <w:t>использования в отделе телемаркетинга в сфере фиксированных продаж</w:t>
+        <w:t>Подсистема предназначена для использования в отделе телемаркетинга в сфере фиксированных продаж</w:t>
       </w:r>
       <w:r>
         <w:t xml:space="preserve"> домашнего интернета и телевидения</w:t>
       </w:r>
-      <w:bookmarkEnd w:id="2"/>
       <w:r>
         <w:t xml:space="preserve">, например, в </w:t>
       </w:r>
@@ -3145,7 +3473,12 @@
       </w:r>
       <w:r>
         <w:lastRenderedPageBreak/>
-        <w:t xml:space="preserve">для тестирования, интеграции с системами контроля версий, имеет встроенную поддержку </w:t>
+        <w:t xml:space="preserve">для тестирования, </w:t>
+      </w:r>
+      <w:bookmarkStart w:id="2" w:name="_GoBack"/>
+      <w:bookmarkEnd w:id="2"/>
+      <w:r>
+        <w:t xml:space="preserve">имеет встроенную поддержку </w:t>
       </w:r>
       <w:proofErr w:type="spellStart"/>
       <w:r>
@@ -3193,27 +3526,17 @@
       </w:r>
       <w:r>
         <w:rPr>
-          <w:color w:val="FF0000"/>
           <w:lang w:val="en-US"/>
         </w:rPr>
         <w:t>MySQL</w:t>
       </w:r>
       <w:r>
-        <w:rPr>
-          <w:color w:val="FF0000"/>
-        </w:rPr>
         <w:t xml:space="preserve"> </w:t>
       </w:r>
       <w:r>
-        <w:rPr>
-          <w:color w:val="FF0000"/>
-        </w:rPr>
         <w:t>н</w:t>
       </w:r>
       <w:r>
-        <w:rPr>
-          <w:color w:val="FF0000"/>
-        </w:rPr>
         <w:t>е ниже 8.0</w:t>
       </w:r>
       <w:r>
@@ -3242,13 +3565,7 @@
         <w:pStyle w:val="a1"/>
       </w:pPr>
       <w:r>
-        <w:t xml:space="preserve">оперативная память объемом </w:t>
-      </w:r>
-      <w:r>
-        <w:t>2</w:t>
-      </w:r>
-      <w:r>
-        <w:t xml:space="preserve"> ГБ</w:t>
+        <w:t>оперативная память объемом 2 ГБ</w:t>
       </w:r>
       <w:r>
         <w:t>;</w:t>
@@ -3268,41 +3585,27 @@
         <w:t>API</w:t>
       </w:r>
       <w:r>
-        <w:t xml:space="preserve">: </w:t>
-      </w:r>
-      <w:r>
-        <w:t>.</w:t>
-      </w:r>
-      <w:r>
-        <w:rPr>
-          <w:color w:val="FF0000"/>
+        <w:t>: .</w:t>
+      </w:r>
+      <w:r>
+        <w:rPr>
           <w:lang w:val="en-US"/>
         </w:rPr>
         <w:t>NET</w:t>
       </w:r>
       <w:r>
-        <w:rPr>
-          <w:color w:val="FF0000"/>
-        </w:rPr>
         <w:t xml:space="preserve"> </w:t>
       </w:r>
       <w:r>
         <w:rPr>
-          <w:color w:val="FF0000"/>
           <w:lang w:val="en-US"/>
         </w:rPr>
         <w:t>SDK</w:t>
       </w:r>
       <w:r>
-        <w:rPr>
-          <w:color w:val="FF0000"/>
-        </w:rPr>
         <w:t xml:space="preserve"> версией не ниже 8.0</w:t>
       </w:r>
       <w:r>
-        <w:rPr>
-          <w:color w:val="FF0000"/>
-        </w:rPr>
         <w:t>;</w:t>
       </w:r>
     </w:p>
@@ -3311,13 +3614,7 @@
         <w:pStyle w:val="a1"/>
       </w:pPr>
       <w:r>
-        <w:t xml:space="preserve">не менее </w:t>
-      </w:r>
-      <w:r>
-        <w:t>30</w:t>
-      </w:r>
-      <w:r>
-        <w:t xml:space="preserve"> ГБ свободного дискового пространства</w:t>
+        <w:t>не менее 30 ГБ свободного дискового пространства</w:t>
       </w:r>
       <w:r>
         <w:t>.</w:t>
@@ -3345,15 +3642,7 @@
         <w:pStyle w:val="a1"/>
       </w:pPr>
       <w:r>
-        <w:t xml:space="preserve">ОC </w:t>
-      </w:r>
-      <w:proofErr w:type="spellStart"/>
-      <w:r>
-        <w:t>Windows</w:t>
-      </w:r>
-      <w:proofErr w:type="spellEnd"/>
-      <w:r>
-        <w:t xml:space="preserve"> 10</w:t>
+        <w:t>ОC Windows 10</w:t>
       </w:r>
       <w:r>
         <w:t xml:space="preserve"> и выше</w:t>
@@ -3368,26 +3657,18 @@
     <w:p>
       <w:pPr>
         <w:pStyle w:val="a1"/>
-        <w:rPr>
-          <w:color w:val="FF0000"/>
-        </w:rPr>
-      </w:pPr>
-      <w:r>
-        <w:rPr>
-          <w:color w:val="FF0000"/>
+      </w:pPr>
+      <w:r>
+        <w:rPr>
           <w:lang w:val="en-US"/>
         </w:rPr>
         <w:t>.NET</w:t>
       </w:r>
       <w:r>
-        <w:rPr>
-          <w:color w:val="FF0000"/>
-        </w:rPr>
         <w:t xml:space="preserve"> не ниже 8.0 версии</w:t>
       </w:r>
       <w:r>
         <w:rPr>
-          <w:color w:val="FF0000"/>
           <w:lang w:val="en-US"/>
         </w:rPr>
         <w:t>;</w:t>
@@ -3907,6 +4188,88 @@
     </w:p>
     <w:p>
       <w:pPr>
+        <w:pStyle w:val="2"/>
+      </w:pPr>
+      <w:r>
+        <w:t>Разработка программных модулей</w:t>
+      </w:r>
+    </w:p>
+    <w:p>
+      <w:pPr>
+        <w:pStyle w:val="2"/>
+      </w:pPr>
+      <w:r>
+        <w:t>Реализация интерфейса пользователя</w:t>
+      </w:r>
+    </w:p>
+    <w:p>
+      <w:pPr>
+        <w:pStyle w:val="2"/>
+      </w:pPr>
+      <w:r>
+        <w:t>Разграничение прав доступа пользователей</w:t>
+      </w:r>
+    </w:p>
+    <w:p>
+      <w:pPr>
+        <w:pStyle w:val="2"/>
+      </w:pPr>
+      <w:r>
+        <w:t>Экспорт и импорт данных</w:t>
+      </w:r>
+    </w:p>
+    <w:p>
+      <w:pPr>
+        <w:pStyle w:val="1"/>
+      </w:pPr>
+      <w:r>
+        <w:lastRenderedPageBreak/>
+        <w:t>Тестирование и отладка ПО</w:t>
+      </w:r>
+    </w:p>
+    <w:p>
+      <w:pPr>
+        <w:pStyle w:val="2"/>
+      </w:pPr>
+      <w:r>
+        <w:t>Структурное тестирование</w:t>
+      </w:r>
+    </w:p>
+    <w:p>
+      <w:pPr>
+        <w:pStyle w:val="2"/>
+      </w:pPr>
+      <w:r>
+        <w:t>Функциональное тестирование</w:t>
+      </w:r>
+    </w:p>
+    <w:p>
+      <w:pPr>
+        <w:pStyle w:val="1"/>
+      </w:pPr>
+      <w:r>
+        <w:lastRenderedPageBreak/>
+        <w:t>Инструкция по эксплуатации ПО</w:t>
+      </w:r>
+    </w:p>
+    <w:p>
+      <w:pPr>
+        <w:pStyle w:val="2"/>
+      </w:pPr>
+      <w:r>
+        <w:t>Установка программного обеспечения</w:t>
+      </w:r>
+    </w:p>
+    <w:p>
+      <w:pPr>
+        <w:pStyle w:val="2"/>
+      </w:pPr>
+      <w:r>
+        <w:t>Инструкция по работе</w:t>
+      </w:r>
+    </w:p>
+    <w:p>
+      <w:pPr>
         <w:spacing w:after="160" w:line="259" w:lineRule="auto"/>
         <w:jc w:val="left"/>
         <w:rPr>
@@ -3931,7 +4294,274 @@
       </w:r>
       <w:bookmarkEnd w:id="3"/>
     </w:p>
-    <w:p/>
+    <w:p>
+      <w:pPr>
+        <w:pStyle w:val="a3"/>
+      </w:pPr>
+      <w:r>
+        <w:t xml:space="preserve">В ходе выполнения курсового проекта поставленная цель достигнута, разработано оконное приложение для </w:t>
+      </w:r>
+      <w:r>
+        <w:t>управления заявками на подключение к услугам домашнего интернета и телевидения.</w:t>
+      </w:r>
+    </w:p>
+    <w:p>
+      <w:pPr>
+        <w:pStyle w:val="a3"/>
+      </w:pPr>
+      <w:r>
+        <w:t>В процессе достижения цели решены следующие задачи:</w:t>
+      </w:r>
+    </w:p>
+    <w:p>
+      <w:pPr>
+        <w:pStyle w:val="a1"/>
+      </w:pPr>
+      <w:r>
+        <w:t>проведен</w:t>
+      </w:r>
+      <w:r>
+        <w:t xml:space="preserve"> анализ </w:t>
+      </w:r>
+      <w:r>
+        <w:t>предметной области</w:t>
+      </w:r>
+      <w:r>
+        <w:t>;</w:t>
+      </w:r>
+    </w:p>
+    <w:p>
+      <w:pPr>
+        <w:pStyle w:val="a1"/>
+      </w:pPr>
+      <w:r>
+        <w:t>выполнен сбор требований к функциональности подсистемы</w:t>
+      </w:r>
+      <w:r>
+        <w:t>;</w:t>
+      </w:r>
+    </w:p>
+    <w:p>
+      <w:pPr>
+        <w:pStyle w:val="a1"/>
+      </w:pPr>
+      <w:r>
+        <w:t>проанализирова</w:t>
+      </w:r>
+      <w:r>
+        <w:t>ны</w:t>
+      </w:r>
+      <w:r>
+        <w:t xml:space="preserve"> информационные источники по предметной области;</w:t>
+      </w:r>
+    </w:p>
+    <w:p>
+      <w:pPr>
+        <w:pStyle w:val="a1"/>
+      </w:pPr>
+      <w:r>
+        <w:t>спроектирова</w:t>
+      </w:r>
+      <w:r>
+        <w:t>на</w:t>
+      </w:r>
+      <w:r>
+        <w:t xml:space="preserve"> диаграмм</w:t>
+      </w:r>
+      <w:r>
+        <w:t>а</w:t>
+      </w:r>
+      <w:r>
+        <w:t xml:space="preserve"> вариантов использования;</w:t>
+      </w:r>
+    </w:p>
+    <w:p>
+      <w:pPr>
+        <w:pStyle w:val="a1"/>
+      </w:pPr>
+      <w:r>
+        <w:t>спроектирова</w:t>
+      </w:r>
+      <w:r>
+        <w:t>на архитектура</w:t>
+      </w:r>
+      <w:r>
+        <w:t xml:space="preserve"> подсистемы;</w:t>
+      </w:r>
+    </w:p>
+    <w:p>
+      <w:pPr>
+        <w:pStyle w:val="a1"/>
+      </w:pPr>
+      <w:r>
+        <w:t>выбран</w:t>
+      </w:r>
+      <w:r>
+        <w:t xml:space="preserve"> состав программных и технических средств для реализации приложения;</w:t>
+      </w:r>
+    </w:p>
+    <w:p>
+      <w:pPr>
+        <w:pStyle w:val="a1"/>
+      </w:pPr>
+      <w:r>
+        <w:t>спроектирована</w:t>
+      </w:r>
+      <w:r>
+        <w:t xml:space="preserve"> БД;</w:t>
+      </w:r>
+    </w:p>
+    <w:p>
+      <w:pPr>
+        <w:pStyle w:val="a1"/>
+      </w:pPr>
+      <w:r>
+        <w:t>спроектирован</w:t>
+      </w:r>
+      <w:r>
+        <w:t xml:space="preserve"> интерфейс оконного приложения;</w:t>
+      </w:r>
+    </w:p>
+    <w:p>
+      <w:pPr>
+        <w:pStyle w:val="a1"/>
+      </w:pPr>
+      <w:r>
+        <w:t>создана</w:t>
+      </w:r>
+      <w:r>
+        <w:t xml:space="preserve"> БД в выбранной СУБД;</w:t>
+      </w:r>
+    </w:p>
+    <w:p>
+      <w:pPr>
+        <w:pStyle w:val="a1"/>
+      </w:pPr>
+      <w:r>
+        <w:t>разработана</w:t>
+      </w:r>
+      <w:r>
+        <w:t xml:space="preserve"> API для взаимодействия оконного приложения с БД;</w:t>
+      </w:r>
+    </w:p>
+    <w:p>
+      <w:pPr>
+        <w:pStyle w:val="a1"/>
+      </w:pPr>
+      <w:r>
+        <w:t>разработано</w:t>
+      </w:r>
+      <w:r>
+        <w:t xml:space="preserve"> оконное приложение;</w:t>
+      </w:r>
+    </w:p>
+    <w:p>
+      <w:pPr>
+        <w:pStyle w:val="a1"/>
+      </w:pPr>
+      <w:r>
+        <w:t>реализована</w:t>
+      </w:r>
+      <w:r>
+        <w:t xml:space="preserve"> функциональность оформления заказов;</w:t>
+      </w:r>
+    </w:p>
+    <w:p>
+      <w:pPr>
+        <w:pStyle w:val="a1"/>
+      </w:pPr>
+      <w:r>
+        <w:t>реализована фильтрация</w:t>
+      </w:r>
+      <w:r>
+        <w:t xml:space="preserve"> данных о клиентах;</w:t>
+      </w:r>
+    </w:p>
+    <w:p>
+      <w:pPr>
+        <w:pStyle w:val="a1"/>
+      </w:pPr>
+      <w:r>
+        <w:t>реализована сортировка</w:t>
+      </w:r>
+      <w:r>
+        <w:t xml:space="preserve"> данных о клиентах;</w:t>
+      </w:r>
+    </w:p>
+    <w:p>
+      <w:pPr>
+        <w:pStyle w:val="a1"/>
+      </w:pPr>
+      <w:r>
+        <w:t>реализован</w:t>
+      </w:r>
+      <w:r>
+        <w:t xml:space="preserve"> экспорт данных в формате </w:t>
+      </w:r>
+      <w:proofErr w:type="spellStart"/>
+      <w:r>
+        <w:t>xlsx</w:t>
+      </w:r>
+      <w:proofErr w:type="spellEnd"/>
+      <w:r>
+        <w:t>;</w:t>
+      </w:r>
+    </w:p>
+    <w:p>
+      <w:pPr>
+        <w:pStyle w:val="a1"/>
+      </w:pPr>
+      <w:r>
+        <w:t xml:space="preserve">внедрено </w:t>
+      </w:r>
+      <w:r>
+        <w:t>разграничение прав доступа пользователей;</w:t>
+      </w:r>
+    </w:p>
+    <w:p>
+      <w:pPr>
+        <w:pStyle w:val="a1"/>
+      </w:pPr>
+      <w:r>
+        <w:t>выполнено</w:t>
+      </w:r>
+      <w:r>
+        <w:t xml:space="preserve"> структурное тестирование ПО;</w:t>
+      </w:r>
+    </w:p>
+    <w:p>
+      <w:pPr>
+        <w:pStyle w:val="a1"/>
+      </w:pPr>
+      <w:r>
+        <w:t>выполнено</w:t>
+      </w:r>
+      <w:r>
+        <w:t xml:space="preserve"> функциональное тестирование ПО;</w:t>
+      </w:r>
+    </w:p>
+    <w:p>
+      <w:pPr>
+        <w:pStyle w:val="a1"/>
+      </w:pPr>
+      <w:r>
+        <w:t>разработана программная документация</w:t>
+      </w:r>
+      <w:r>
+        <w:t>;</w:t>
+      </w:r>
+    </w:p>
+    <w:p>
+      <w:pPr>
+        <w:pStyle w:val="a1"/>
+      </w:pPr>
+      <w:r>
+        <w:t>разработано эксплуатационная документация</w:t>
+      </w:r>
+      <w:r>
+        <w:t>.</w:t>
+      </w:r>
+    </w:p>
     <w:p>
       <w:pPr>
         <w:spacing w:after="160" w:line="259" w:lineRule="auto"/>
@@ -4710,7 +5340,7 @@
           <w:rPr>
             <w:noProof/>
           </w:rPr>
-          <w:t>6</w:t>
+          <w:t>16</w:t>
         </w:r>
         <w:r>
           <w:fldChar w:fldCharType="end"/>
@@ -6374,7 +7004,6 @@
   <w:style w:type="character" w:default="1" w:styleId="a4">
     <w:name w:val="Default Paragraph Font"/>
     <w:uiPriority w:val="1"/>
-    <w:semiHidden/>
     <w:unhideWhenUsed/>
   </w:style>
   <w:style w:type="table" w:default="1" w:styleId="a5">
@@ -7343,7 +7972,7 @@
 </file>
 
 <file path=customXml/itemProps1.xml><?xml version="1.0" encoding="utf-8"?>
-<ds:datastoreItem xmlns:ds="http://schemas.openxmlformats.org/officeDocument/2006/customXml" ds:itemID="{8B2BBB9E-701A-4113-A540-4E92D21B2E57}">
+<ds:datastoreItem xmlns:ds="http://schemas.openxmlformats.org/officeDocument/2006/customXml" ds:itemID="{7D8811B7-90E2-4A2C-A891-DC150F70750C}">
   <ds:schemaRefs>
     <ds:schemaRef ds:uri="http://schemas.openxmlformats.org/officeDocument/2006/bibliography"/>
   </ds:schemaRefs>

</xml_diff>